<commit_message>
End of Day Push No.7
Fixed script majorly:
canSling bool implemented, disables slinging if outside of a set range.
Fixed launch controls, normalized result between playerPosition and mousePosition.
Added colour change to show if slinging is disabled or enabled.
</commit_message>
<xml_diff>
--- a/Documentation/04 - Resource - Validation Checklist.docx
+++ b/Documentation/04 - Resource - Validation Checklist.docx
@@ -963,6 +963,14 @@
               <w:br/>
               <w:t xml:space="preserve"> - </w:t>
             </w:r>
+            <w:proofErr w:type="gramStart"/>
+            <w:r>
+              <w:t>Doesn’t</w:t>
+            </w:r>
+            <w:proofErr w:type="gramEnd"/>
+            <w:r>
+              <w:t xml:space="preserve"> see any major issues with the pseudocode</w:t>
+            </w:r>
           </w:p>
         </w:tc>
       </w:tr>
@@ -1017,12 +1025,16 @@
             <w:tcW w:w="6327" w:type="dxa"/>
           </w:tcPr>
           <w:p>
-            <w:pPr>
-              <w:rPr>
-                <w:b/>
-                <w:bCs/>
-              </w:rPr>
-            </w:pPr>
+            <w:r>
+              <w:t>- Reads too much like actual code than pseudocode</w:t>
+            </w:r>
+            <w:r>
+              <w:br/>
+              <w:t xml:space="preserve">- should function </w:t>
+            </w:r>
+            <w:r>
+              <w:t>properly.</w:t>
+            </w:r>
           </w:p>
           <w:p>
             <w:pPr>

</xml_diff>

<commit_message>
End of Day Push No.8
Added 'finesse force', direction and distance impacts overall push force. Updated TDD, finish it regardless.
</commit_message>
<xml_diff>
--- a/Documentation/04 - Resource - Validation Checklist.docx
+++ b/Documentation/04 - Resource - Validation Checklist.docx
@@ -80,13 +80,6 @@
           <w:sz w:val="40"/>
           <w:szCs w:val="40"/>
         </w:rPr>
-        <w:t>a</w:t>
-      </w:r>
-      <w:r>
-        <w:rPr>
-          <w:sz w:val="40"/>
-          <w:szCs w:val="40"/>
-        </w:rPr>
         <w:t xml:space="preserve">Resource </w:t>
       </w:r>
       <w:r>
@@ -156,23 +149,7 @@
           <w:sz w:val="24"/>
           <w:szCs w:val="24"/>
         </w:rPr>
-        <w:t xml:space="preserve">You also store feedback in this document, producing a one-stop place for </w:t>
-      </w:r>
-      <w:proofErr w:type="gramStart"/>
-      <w:r>
-        <w:rPr>
-          <w:sz w:val="24"/>
-          <w:szCs w:val="24"/>
-        </w:rPr>
-        <w:t>all of</w:t>
-      </w:r>
-      <w:proofErr w:type="gramEnd"/>
-      <w:r>
-        <w:rPr>
-          <w:sz w:val="24"/>
-          <w:szCs w:val="24"/>
-        </w:rPr>
-        <w:t xml:space="preserve"> your validation and feedback for the project. Feel free to expand sections to accommodate as much text or imagery as needed </w:t>
+        <w:t xml:space="preserve">You also store feedback in this document, producing a one-stop place for all of your validation and feedback for the project. Feel free to expand sections to accommodate as much text or imagery as needed </w:t>
       </w:r>
       <w:r>
         <w:rPr>
@@ -347,13 +324,8 @@
               <w:t>They understand the concept</w:t>
             </w:r>
             <w:r>
-              <w:t xml:space="preserve">, and the role of planned mechanics for this </w:t>
-            </w:r>
-            <w:proofErr w:type="gramStart"/>
-            <w:r>
-              <w:t>concept</w:t>
-            </w:r>
-            <w:proofErr w:type="gramEnd"/>
+              <w:t>, and the role of planned mechanics for this concept</w:t>
+            </w:r>
           </w:p>
           <w:p>
             <w:pPr>
@@ -446,13 +418,8 @@
               </w:numPr>
             </w:pPr>
             <w:r>
-              <w:t xml:space="preserve">Emphasise the cooldown as a punishment for spamming </w:t>
-            </w:r>
-            <w:proofErr w:type="gramStart"/>
-            <w:r>
-              <w:t>movement</w:t>
-            </w:r>
-            <w:proofErr w:type="gramEnd"/>
+              <w:t>Emphasise the cooldown as a punishment for spamming movement</w:t>
+            </w:r>
           </w:p>
           <w:p>
             <w:pPr>
@@ -463,13 +430,8 @@
               </w:numPr>
             </w:pPr>
             <w:r>
-              <w:t xml:space="preserve">“It looks </w:t>
-            </w:r>
-            <w:proofErr w:type="gramStart"/>
-            <w:r>
-              <w:t>fine”</w:t>
-            </w:r>
-            <w:proofErr w:type="gramEnd"/>
+              <w:t>“It looks fine”</w:t>
+            </w:r>
           </w:p>
           <w:p>
             <w:pPr>
@@ -565,13 +527,8 @@
               </w:numPr>
             </w:pPr>
             <w:r>
-              <w:t xml:space="preserve">Make player die if they collide with a wall at certain </w:t>
-            </w:r>
-            <w:proofErr w:type="gramStart"/>
-            <w:r>
-              <w:t>speed</w:t>
-            </w:r>
-            <w:proofErr w:type="gramEnd"/>
+              <w:t>Make player die if they collide with a wall at certain speed</w:t>
+            </w:r>
           </w:p>
           <w:p>
             <w:pPr>
@@ -582,13 +539,8 @@
               </w:numPr>
             </w:pPr>
             <w:r>
-              <w:t xml:space="preserve">Make sure to detail to player the mechanics of </w:t>
-            </w:r>
-            <w:proofErr w:type="gramStart"/>
-            <w:r>
-              <w:t>game</w:t>
-            </w:r>
-            <w:proofErr w:type="gramEnd"/>
+              <w:t>Make sure to detail to player the mechanics of game</w:t>
+            </w:r>
           </w:p>
           <w:p>
             <w:pPr>
@@ -865,13 +817,8 @@
               <w:t xml:space="preserve">They understand the </w:t>
             </w:r>
             <w:r>
-              <w:t xml:space="preserve">intended purpose and outcome of the </w:t>
-            </w:r>
-            <w:proofErr w:type="gramStart"/>
-            <w:r>
-              <w:t>scripts</w:t>
-            </w:r>
-            <w:proofErr w:type="gramEnd"/>
+              <w:t>intended purpose and outcome of the scripts</w:t>
+            </w:r>
           </w:p>
           <w:p>
             <w:pPr>
@@ -963,13 +910,8 @@
               <w:br/>
               <w:t xml:space="preserve"> - </w:t>
             </w:r>
-            <w:proofErr w:type="gramStart"/>
-            <w:r>
-              <w:t>Doesn’t</w:t>
-            </w:r>
-            <w:proofErr w:type="gramEnd"/>
-            <w:r>
-              <w:t xml:space="preserve"> see any major issues with the pseudocode</w:t>
+            <w:r>
+              <w:t>Doesn’t see any major issues with the pseudocode</w:t>
             </w:r>
           </w:p>
         </w:tc>
@@ -1142,7 +1084,11 @@
           <w:tcPr>
             <w:tcW w:w="6327" w:type="dxa"/>
           </w:tcPr>
-          <w:p/>
+          <w:p>
+            <w:r>
+              <w:t>Yes</w:t>
+            </w:r>
+          </w:p>
         </w:tc>
       </w:tr>
       <w:tr>
@@ -1178,11 +1124,34 @@
                 <w:numId w:val="12"/>
               </w:numPr>
             </w:pPr>
+            <w:r>
+              <w:t>Avoid writing Booleans as if they retain information, that’s a separate boll function.</w:t>
+            </w:r>
+          </w:p>
+          <w:p>
+            <w:pPr>
+              <w:pStyle w:val="ListParagraph"/>
+              <w:numPr>
+                <w:ilvl w:val="0"/>
+                <w:numId w:val="12"/>
+              </w:numPr>
+            </w:pPr>
+            <w:r>
+              <w:t>Never have a binary decision point that has one outcome be empty.</w:t>
+            </w:r>
+          </w:p>
+          <w:p>
+            <w:pPr>
+              <w:pStyle w:val="ListParagraph"/>
+              <w:numPr>
+                <w:ilvl w:val="0"/>
+                <w:numId w:val="12"/>
+              </w:numPr>
+            </w:pPr>
           </w:p>
         </w:tc>
       </w:tr>
     </w:tbl>
-    <w:p/>
     <w:p/>
     <w:p>
       <w:pPr>
@@ -1303,13 +1272,8 @@
               </w:numPr>
             </w:pPr>
             <w:r>
-              <w:t xml:space="preserve">Itemise data sources being used in the environment prior to </w:t>
-            </w:r>
-            <w:proofErr w:type="gramStart"/>
-            <w:r>
-              <w:t>review</w:t>
-            </w:r>
-            <w:proofErr w:type="gramEnd"/>
+              <w:t>Itemise data sources being used in the environment prior to review</w:t>
+            </w:r>
           </w:p>
           <w:p>
             <w:pPr>
@@ -1477,12 +1441,6 @@
         </w:tc>
       </w:tr>
     </w:tbl>
-    <w:p/>
-    <w:p>
-      <w:r>
-        <w:br w:type="page"/>
-      </w:r>
-    </w:p>
     <w:p/>
     <w:p>
       <w:pPr>
@@ -1603,13 +1561,8 @@
               <w:t xml:space="preserve">They understand the </w:t>
             </w:r>
             <w:r>
-              <w:t xml:space="preserve">intended purpose and outcome of the </w:t>
-            </w:r>
-            <w:proofErr w:type="gramStart"/>
-            <w:r>
-              <w:t>scripts</w:t>
-            </w:r>
-            <w:proofErr w:type="gramEnd"/>
+              <w:t>intended purpose and outcome of the scripts</w:t>
+            </w:r>
           </w:p>
           <w:p>
             <w:pPr>
@@ -1620,13 +1573,8 @@
               </w:numPr>
             </w:pPr>
             <w:r>
-              <w:t xml:space="preserve">They must confirm they see the scripts functioning in build, and the scripted </w:t>
-            </w:r>
-            <w:proofErr w:type="gramStart"/>
-            <w:r>
-              <w:t>code</w:t>
-            </w:r>
-            <w:proofErr w:type="gramEnd"/>
+              <w:t>They must confirm they see the scripts functioning in build, and the scripted code</w:t>
+            </w:r>
           </w:p>
           <w:p>
             <w:pPr>
@@ -1825,13 +1773,8 @@
               </w:numPr>
             </w:pPr>
             <w:r>
-              <w:t xml:space="preserve">The teacher will review the build and </w:t>
-            </w:r>
-            <w:proofErr w:type="gramStart"/>
-            <w:r>
-              <w:t>script</w:t>
-            </w:r>
-            <w:proofErr w:type="gramEnd"/>
+              <w:t>The teacher will review the build and script</w:t>
+            </w:r>
           </w:p>
           <w:p>
             <w:pPr>
@@ -2105,13 +2048,8 @@
               </w:numPr>
             </w:pPr>
             <w:r>
-              <w:t xml:space="preserve">The teacher will review the build and GUI </w:t>
-            </w:r>
-            <w:proofErr w:type="gramStart"/>
-            <w:r>
-              <w:t>script</w:t>
-            </w:r>
-            <w:proofErr w:type="gramEnd"/>
+              <w:t>The teacher will review the build and GUI script</w:t>
+            </w:r>
           </w:p>
           <w:p>
             <w:pPr>
@@ -2309,13 +2247,8 @@
               </w:numPr>
             </w:pPr>
             <w:r>
-              <w:t xml:space="preserve">The teacher will review the build and GUI </w:t>
-            </w:r>
-            <w:proofErr w:type="gramStart"/>
-            <w:r>
-              <w:t>script</w:t>
-            </w:r>
-            <w:proofErr w:type="gramEnd"/>
+              <w:t>The teacher will review the build and GUI script</w:t>
+            </w:r>
           </w:p>
           <w:p>
             <w:pPr>

</xml_diff>

<commit_message>
End of Day Push No.9
Cleane dup level geometry, added minor edits to Validation Checklist.
</commit_message>
<xml_diff>
--- a/Documentation/04 - Resource - Validation Checklist.docx
+++ b/Documentation/04 - Resource - Validation Checklist.docx
@@ -1125,7 +1125,13 @@
               </w:numPr>
             </w:pPr>
             <w:r>
-              <w:t>Avoid writing Booleans as if they retain information, that’s a separate boll function.</w:t>
+              <w:t>Avoid writing Booleans as if they retain information, that’s a separate bo</w:t>
+            </w:r>
+            <w:r>
+              <w:t>o</w:t>
+            </w:r>
+            <w:r>
+              <w:t>l function.</w:t>
             </w:r>
           </w:p>
           <w:p>
@@ -1139,15 +1145,6 @@
             <w:r>
               <w:t>Never have a binary decision point that has one outcome be empty.</w:t>
             </w:r>
-          </w:p>
-          <w:p>
-            <w:pPr>
-              <w:pStyle w:val="ListParagraph"/>
-              <w:numPr>
-                <w:ilvl w:val="0"/>
-                <w:numId w:val="12"/>
-              </w:numPr>
-            </w:pPr>
           </w:p>
         </w:tc>
       </w:tr>
@@ -1338,7 +1335,16 @@
               </w:numPr>
             </w:pPr>
             <w:r>
-              <w:t>&lt;source 1&gt;</w:t>
+              <w:t>Engine Data Source</w:t>
+            </w:r>
+            <w:r>
+              <w:t xml:space="preserve">s </w:t>
+            </w:r>
+            <w:r>
+              <w:t>(</w:t>
+            </w:r>
+            <w:r>
+              <w:t>Probuilder for level geometry, transforms of rigidbodies used in scripts)</w:t>
             </w:r>
           </w:p>
           <w:p>
@@ -1350,7 +1356,7 @@
               </w:numPr>
             </w:pPr>
             <w:r>
-              <w:t>&lt;source 2&gt;</w:t>
+              <w:t>File Data Sources (Script folder holding all necessary movement scrips)</w:t>
             </w:r>
           </w:p>
         </w:tc>
@@ -1968,6 +1974,17 @@
           <w:u w:val="single"/>
         </w:rPr>
       </w:pPr>
+    </w:p>
+    <w:p>
+      <w:pPr>
+        <w:rPr>
+          <w:b/>
+          <w:bCs/>
+          <w:sz w:val="32"/>
+          <w:szCs w:val="32"/>
+          <w:u w:val="single"/>
+        </w:rPr>
+      </w:pPr>
       <w:r>
         <w:rPr>
           <w:b/>
@@ -1976,7 +1993,6 @@
           <w:szCs w:val="32"/>
           <w:u w:val="single"/>
         </w:rPr>
-        <w:lastRenderedPageBreak/>
         <w:t>GUI Script Initial Review &amp; Testing</w:t>
       </w:r>
     </w:p>
@@ -2135,7 +2151,6 @@
     </w:tbl>
     <w:p/>
     <w:p/>
-    <w:p/>
     <w:p>
       <w:pPr>
         <w:rPr>
@@ -2154,28 +2169,6 @@
           <w:szCs w:val="32"/>
           <w:u w:val="single"/>
         </w:rPr>
-        <w:br w:type="page"/>
-      </w:r>
-    </w:p>
-    <w:p>
-      <w:pPr>
-        <w:rPr>
-          <w:b/>
-          <w:bCs/>
-          <w:sz w:val="32"/>
-          <w:szCs w:val="32"/>
-          <w:u w:val="single"/>
-        </w:rPr>
-      </w:pPr>
-      <w:r>
-        <w:rPr>
-          <w:b/>
-          <w:bCs/>
-          <w:sz w:val="32"/>
-          <w:szCs w:val="32"/>
-          <w:u w:val="single"/>
-        </w:rPr>
-        <w:lastRenderedPageBreak/>
         <w:t>GUI Script Iteration Review</w:t>
       </w:r>
     </w:p>

</xml_diff>

<commit_message>
Final Project Update + Build
Game's UI has been iterated to add a timer and input counter. Final 'hoop' has been widened, player has been moved back 1 block. Documentation still needs completion.
</commit_message>
<xml_diff>
--- a/Documentation/04 - Resource - Validation Checklist.docx
+++ b/Documentation/04 - Resource - Validation Checklist.docx
@@ -1149,7 +1149,17 @@
         </w:tc>
       </w:tr>
     </w:tbl>
-    <w:p/>
+    <w:p>
+      <w:pPr>
+        <w:rPr>
+          <w:b/>
+          <w:bCs/>
+          <w:sz w:val="36"/>
+          <w:szCs w:val="36"/>
+          <w:u w:val="single"/>
+        </w:rPr>
+      </w:pPr>
+    </w:p>
     <w:p>
       <w:pPr>
         <w:rPr>
@@ -1335,16 +1345,14 @@
               </w:numPr>
             </w:pPr>
             <w:r>
-              <w:t>Engine Data Source</w:t>
-            </w:r>
-            <w:r>
-              <w:t xml:space="preserve">s </w:t>
-            </w:r>
-            <w:r>
-              <w:t>(</w:t>
-            </w:r>
-            <w:r>
-              <w:t>Probuilder for level geometry, transforms of rigidbodies used in scripts)</w:t>
+              <w:rPr>
+                <w:b/>
+                <w:bCs/>
+              </w:rPr>
+              <w:t>EDS</w:t>
+            </w:r>
+            <w:r>
+              <w:t xml:space="preserve"> – ProBuilder – Used in creating the game environments geometry. </w:t>
             </w:r>
           </w:p>
           <w:p>
@@ -1356,7 +1364,14 @@
               </w:numPr>
             </w:pPr>
             <w:r>
-              <w:t>File Data Sources (Script folder holding all necessary movement scrips)</w:t>
+              <w:rPr>
+                <w:b/>
+                <w:bCs/>
+              </w:rPr>
+              <w:t xml:space="preserve">FDS </w:t>
+            </w:r>
+            <w:r>
+              <w:t>– PlayerControllerScript – Used to sling the player around, interacts with 2 other scripts for full script functionality (LineTrajectoryScript + EnergyMeterScript)</w:t>
             </w:r>
           </w:p>
         </w:tc>
@@ -1400,6 +1415,7 @@
                 <w:b/>
                 <w:bCs/>
               </w:rPr>
+              <w:lastRenderedPageBreak/>
               <w:t>Feedback Items:</w:t>
             </w:r>
           </w:p>
@@ -1417,7 +1433,7 @@
               </w:numPr>
             </w:pPr>
             <w:r>
-              <w:t>Item 1</w:t>
+              <w:t>Level plan is evident even without any questions or explanation – That is a really excellent outcome!</w:t>
             </w:r>
           </w:p>
           <w:p>
@@ -1429,7 +1445,7 @@
               </w:numPr>
             </w:pPr>
             <w:r>
-              <w:t>Item 2</w:t>
+              <w:t>Final hurdle is overly mean, doesn’t look like the controller allows a lot of fine controls for tight fits.</w:t>
             </w:r>
           </w:p>
           <w:p>
@@ -1441,7 +1457,19 @@
               </w:numPr>
             </w:pPr>
             <w:r>
-              <w:t>Item 3, etc</w:t>
+              <w:t>For the efficiency obsessed, a ‘flicks’ counter would be good.</w:t>
+            </w:r>
+          </w:p>
+          <w:p>
+            <w:pPr>
+              <w:pStyle w:val="ListParagraph"/>
+              <w:numPr>
+                <w:ilvl w:val="0"/>
+                <w:numId w:val="12"/>
+              </w:numPr>
+            </w:pPr>
+            <w:r>
+              <w:t>Level will teach the mechanics without need for a tutorial. Also ideal.</w:t>
             </w:r>
           </w:p>
         </w:tc>
@@ -1824,7 +1852,11 @@
           <w:tcPr>
             <w:tcW w:w="6611" w:type="dxa"/>
           </w:tcPr>
-          <w:p/>
+          <w:p>
+            <w:r>
+              <w:t>DT</w:t>
+            </w:r>
+          </w:p>
         </w:tc>
       </w:tr>
       <w:tr>
@@ -1860,66 +1892,23 @@
                 <w:numId w:val="12"/>
               </w:numPr>
             </w:pPr>
+            <w:r>
+              <w:t>Really nice implementation. It felt extremely consistent, which is all important for a controller like this.</w:t>
+            </w:r>
+          </w:p>
+          <w:p>
+            <w:pPr>
+              <w:pStyle w:val="ListParagraph"/>
+              <w:numPr>
+                <w:ilvl w:val="0"/>
+                <w:numId w:val="12"/>
+              </w:numPr>
+            </w:pPr>
           </w:p>
         </w:tc>
       </w:tr>
     </w:tbl>
     <w:p/>
-    <w:p>
-      <w:pPr>
-        <w:rPr>
-          <w:b/>
-          <w:bCs/>
-          <w:sz w:val="32"/>
-          <w:szCs w:val="32"/>
-          <w:u w:val="single"/>
-        </w:rPr>
-      </w:pPr>
-    </w:p>
-    <w:p>
-      <w:pPr>
-        <w:rPr>
-          <w:b/>
-          <w:bCs/>
-          <w:sz w:val="32"/>
-          <w:szCs w:val="32"/>
-          <w:u w:val="single"/>
-        </w:rPr>
-      </w:pPr>
-    </w:p>
-    <w:p>
-      <w:pPr>
-        <w:rPr>
-          <w:b/>
-          <w:bCs/>
-          <w:sz w:val="32"/>
-          <w:szCs w:val="32"/>
-          <w:u w:val="single"/>
-        </w:rPr>
-      </w:pPr>
-    </w:p>
-    <w:p>
-      <w:pPr>
-        <w:rPr>
-          <w:b/>
-          <w:bCs/>
-          <w:sz w:val="32"/>
-          <w:szCs w:val="32"/>
-          <w:u w:val="single"/>
-        </w:rPr>
-      </w:pPr>
-    </w:p>
-    <w:p>
-      <w:pPr>
-        <w:rPr>
-          <w:b/>
-          <w:bCs/>
-          <w:sz w:val="32"/>
-          <w:szCs w:val="32"/>
-          <w:u w:val="single"/>
-        </w:rPr>
-      </w:pPr>
-    </w:p>
     <w:p>
       <w:pPr>
         <w:rPr>
@@ -1993,6 +1982,7 @@
           <w:szCs w:val="32"/>
           <w:u w:val="single"/>
         </w:rPr>
+        <w:lastRenderedPageBreak/>
         <w:t>GUI Script Initial Review &amp; Testing</w:t>
       </w:r>
     </w:p>
@@ -2109,7 +2099,11 @@
           <w:tcPr>
             <w:tcW w:w="6611" w:type="dxa"/>
           </w:tcPr>
-          <w:p/>
+          <w:p>
+            <w:r>
+              <w:t>DT</w:t>
+            </w:r>
+          </w:p>
         </w:tc>
       </w:tr>
       <w:tr>
@@ -2145,6 +2139,45 @@
                 <w:numId w:val="12"/>
               </w:numPr>
             </w:pPr>
+            <w:r>
+              <w:t>Your UI is super clean, well done! This doesn’t really require heavy iteration, it’s already nice.</w:t>
+            </w:r>
+          </w:p>
+          <w:p>
+            <w:pPr>
+              <w:pStyle w:val="ListParagraph"/>
+              <w:numPr>
+                <w:ilvl w:val="0"/>
+                <w:numId w:val="12"/>
+              </w:numPr>
+            </w:pPr>
+            <w:r>
+              <w:t>Maybe add ‘energy’ to the meter. Though it’s honestly pretty obvious right away due to it being an inevitable discovery. The main benefit might be people realising they spend varying amounts.</w:t>
+            </w:r>
+          </w:p>
+          <w:p>
+            <w:pPr>
+              <w:pStyle w:val="ListParagraph"/>
+              <w:numPr>
+                <w:ilvl w:val="0"/>
+                <w:numId w:val="12"/>
+              </w:numPr>
+            </w:pPr>
+            <w:r>
+              <w:t xml:space="preserve">Maybe add an inputs counter. Either show at the end, or during play. </w:t>
+            </w:r>
+          </w:p>
+          <w:p>
+            <w:pPr>
+              <w:pStyle w:val="ListParagraph"/>
+              <w:numPr>
+                <w:ilvl w:val="0"/>
+                <w:numId w:val="12"/>
+              </w:numPr>
+            </w:pPr>
+            <w:r>
+              <w:t>Maybe add a timer. This could absolutely become a competitive experience, for leaderboards or just beating your own records, etc.</w:t>
+            </w:r>
           </w:p>
         </w:tc>
       </w:tr>

</xml_diff>

<commit_message>
Minor Cleanups, Documentation Update
Removed redundant spaces in scripts, added details to Validation Checklist. Added GUI and Script design Templates. Detailed TDD further.
</commit_message>
<xml_diff>
--- a/Documentation/04 - Resource - Validation Checklist.docx
+++ b/Documentation/04 - Resource - Validation Checklist.docx
@@ -149,7 +149,23 @@
           <w:sz w:val="24"/>
           <w:szCs w:val="24"/>
         </w:rPr>
-        <w:t xml:space="preserve">You also store feedback in this document, producing a one-stop place for all of your validation and feedback for the project. Feel free to expand sections to accommodate as much text or imagery as needed </w:t>
+        <w:t xml:space="preserve">You also store feedback in this document, producing a one-stop place for </w:t>
+      </w:r>
+      <w:proofErr w:type="gramStart"/>
+      <w:r>
+        <w:rPr>
+          <w:sz w:val="24"/>
+          <w:szCs w:val="24"/>
+        </w:rPr>
+        <w:t>all of</w:t>
+      </w:r>
+      <w:proofErr w:type="gramEnd"/>
+      <w:r>
+        <w:rPr>
+          <w:sz w:val="24"/>
+          <w:szCs w:val="24"/>
+        </w:rPr>
+        <w:t xml:space="preserve"> your validation and feedback for the project. Feel free to expand sections to accommodate as much text or imagery as needed </w:t>
       </w:r>
       <w:r>
         <w:rPr>
@@ -324,8 +340,13 @@
               <w:t>They understand the concept</w:t>
             </w:r>
             <w:r>
-              <w:t>, and the role of planned mechanics for this concept</w:t>
-            </w:r>
+              <w:t xml:space="preserve">, and the role of planned mechanics for this </w:t>
+            </w:r>
+            <w:proofErr w:type="gramStart"/>
+            <w:r>
+              <w:t>concept</w:t>
+            </w:r>
+            <w:proofErr w:type="gramEnd"/>
           </w:p>
           <w:p>
             <w:pPr>
@@ -418,8 +439,13 @@
               </w:numPr>
             </w:pPr>
             <w:r>
-              <w:t>Emphasise the cooldown as a punishment for spamming movement</w:t>
-            </w:r>
+              <w:t xml:space="preserve">Emphasise the cooldown as a punishment for spamming </w:t>
+            </w:r>
+            <w:proofErr w:type="gramStart"/>
+            <w:r>
+              <w:t>movement</w:t>
+            </w:r>
+            <w:proofErr w:type="gramEnd"/>
           </w:p>
           <w:p>
             <w:pPr>
@@ -430,8 +456,13 @@
               </w:numPr>
             </w:pPr>
             <w:r>
-              <w:t>“It looks fine”</w:t>
-            </w:r>
+              <w:t xml:space="preserve">“It looks </w:t>
+            </w:r>
+            <w:proofErr w:type="gramStart"/>
+            <w:r>
+              <w:t>fine”</w:t>
+            </w:r>
+            <w:proofErr w:type="gramEnd"/>
           </w:p>
           <w:p>
             <w:pPr>
@@ -527,8 +558,13 @@
               </w:numPr>
             </w:pPr>
             <w:r>
-              <w:t>Make player die if they collide with a wall at certain speed</w:t>
-            </w:r>
+              <w:t xml:space="preserve">Make player die if they collide with a wall at certain </w:t>
+            </w:r>
+            <w:proofErr w:type="gramStart"/>
+            <w:r>
+              <w:t>speed</w:t>
+            </w:r>
+            <w:proofErr w:type="gramEnd"/>
           </w:p>
           <w:p>
             <w:pPr>
@@ -539,8 +575,13 @@
               </w:numPr>
             </w:pPr>
             <w:r>
-              <w:t>Make sure to detail to player the mechanics of game</w:t>
-            </w:r>
+              <w:t xml:space="preserve">Make sure to detail to player the mechanics of </w:t>
+            </w:r>
+            <w:proofErr w:type="gramStart"/>
+            <w:r>
+              <w:t>game</w:t>
+            </w:r>
+            <w:proofErr w:type="gramEnd"/>
           </w:p>
           <w:p>
             <w:pPr>
@@ -817,8 +858,13 @@
               <w:t xml:space="preserve">They understand the </w:t>
             </w:r>
             <w:r>
-              <w:t>intended purpose and outcome of the scripts</w:t>
-            </w:r>
+              <w:t xml:space="preserve">intended purpose and outcome of the </w:t>
+            </w:r>
+            <w:proofErr w:type="gramStart"/>
+            <w:r>
+              <w:t>scripts</w:t>
+            </w:r>
+            <w:proofErr w:type="gramEnd"/>
           </w:p>
           <w:p>
             <w:pPr>
@@ -910,8 +956,13 @@
               <w:br/>
               <w:t xml:space="preserve"> - </w:t>
             </w:r>
-            <w:r>
-              <w:t>Doesn’t see any major issues with the pseudocode</w:t>
+            <w:proofErr w:type="gramStart"/>
+            <w:r>
+              <w:t>Doesn’t</w:t>
+            </w:r>
+            <w:proofErr w:type="gramEnd"/>
+            <w:r>
+              <w:t xml:space="preserve"> see any major issues with the pseudocode</w:t>
             </w:r>
           </w:p>
         </w:tc>
@@ -1086,7 +1137,7 @@
           </w:tcPr>
           <w:p>
             <w:r>
-              <w:t>Yes</w:t>
+              <w:t>DT</w:t>
             </w:r>
           </w:p>
         </w:tc>
@@ -1125,7 +1176,15 @@
               </w:numPr>
             </w:pPr>
             <w:r>
-              <w:t>Avoid writing Booleans as if they retain information, that’s a separate bo</w:t>
+              <w:t xml:space="preserve">Avoid writing Booleans as if they retain information, </w:t>
+            </w:r>
+            <w:proofErr w:type="gramStart"/>
+            <w:r>
+              <w:t>that’s</w:t>
+            </w:r>
+            <w:proofErr w:type="gramEnd"/>
+            <w:r>
+              <w:t xml:space="preserve"> a separate bo</w:t>
             </w:r>
             <w:r>
               <w:t>o</w:t>
@@ -1149,17 +1208,6 @@
         </w:tc>
       </w:tr>
     </w:tbl>
-    <w:p>
-      <w:pPr>
-        <w:rPr>
-          <w:b/>
-          <w:bCs/>
-          <w:sz w:val="36"/>
-          <w:szCs w:val="36"/>
-          <w:u w:val="single"/>
-        </w:rPr>
-      </w:pPr>
-    </w:p>
     <w:p>
       <w:pPr>
         <w:rPr>
@@ -1279,8 +1327,13 @@
               </w:numPr>
             </w:pPr>
             <w:r>
-              <w:t>Itemise data sources being used in the environment prior to review</w:t>
-            </w:r>
+              <w:t xml:space="preserve">Itemise data sources being used in the environment prior to </w:t>
+            </w:r>
+            <w:proofErr w:type="gramStart"/>
+            <w:r>
+              <w:t>review</w:t>
+            </w:r>
+            <w:proofErr w:type="gramEnd"/>
           </w:p>
           <w:p>
             <w:pPr>
@@ -1352,7 +1405,15 @@
               <w:t>EDS</w:t>
             </w:r>
             <w:r>
-              <w:t xml:space="preserve"> – ProBuilder – Used in creating the game environments geometry. </w:t>
+              <w:t xml:space="preserve"> – </w:t>
+            </w:r>
+            <w:proofErr w:type="spellStart"/>
+            <w:r>
+              <w:t>ProBuilder</w:t>
+            </w:r>
+            <w:proofErr w:type="spellEnd"/>
+            <w:r>
+              <w:t xml:space="preserve"> – Used in creating the game environments geometry. </w:t>
             </w:r>
           </w:p>
           <w:p>
@@ -1371,7 +1432,31 @@
               <w:t xml:space="preserve">FDS </w:t>
             </w:r>
             <w:r>
-              <w:t>– PlayerControllerScript – Used to sling the player around, interacts with 2 other scripts for full script functionality (LineTrajectoryScript + EnergyMeterScript)</w:t>
+              <w:t xml:space="preserve">– </w:t>
+            </w:r>
+            <w:proofErr w:type="spellStart"/>
+            <w:r>
+              <w:t>PlayerControllerScript</w:t>
+            </w:r>
+            <w:proofErr w:type="spellEnd"/>
+            <w:r>
+              <w:t xml:space="preserve"> – Used to sling the player around, interacts with 2 other scripts for full script functionality (</w:t>
+            </w:r>
+            <w:proofErr w:type="spellStart"/>
+            <w:r>
+              <w:t>LineTrajectoryScript</w:t>
+            </w:r>
+            <w:proofErr w:type="spellEnd"/>
+            <w:r>
+              <w:t xml:space="preserve"> + </w:t>
+            </w:r>
+            <w:proofErr w:type="spellStart"/>
+            <w:r>
+              <w:t>EnergyMeterScript</w:t>
+            </w:r>
+            <w:proofErr w:type="spellEnd"/>
+            <w:r>
+              <w:t>)</w:t>
             </w:r>
           </w:p>
         </w:tc>
@@ -1401,7 +1486,11 @@
           <w:tcPr>
             <w:tcW w:w="6611" w:type="dxa"/>
           </w:tcPr>
-          <w:p/>
+          <w:p>
+            <w:r>
+              <w:t>DT</w:t>
+            </w:r>
+          </w:p>
         </w:tc>
       </w:tr>
       <w:tr>
@@ -1415,7 +1504,6 @@
                 <w:b/>
                 <w:bCs/>
               </w:rPr>
-              <w:lastRenderedPageBreak/>
               <w:t>Feedback Items:</w:t>
             </w:r>
           </w:p>
@@ -1433,7 +1521,15 @@
               </w:numPr>
             </w:pPr>
             <w:r>
-              <w:t>Level plan is evident even without any questions or explanation – That is a really excellent outcome!</w:t>
+              <w:t xml:space="preserve">Level plan is evident even without any questions or explanation – That is </w:t>
+            </w:r>
+            <w:proofErr w:type="gramStart"/>
+            <w:r>
+              <w:t>a really excellent</w:t>
+            </w:r>
+            <w:proofErr w:type="gramEnd"/>
+            <w:r>
+              <w:t xml:space="preserve"> outcome!</w:t>
             </w:r>
           </w:p>
           <w:p>
@@ -1445,7 +1541,16 @@
               </w:numPr>
             </w:pPr>
             <w:r>
-              <w:t>Final hurdle is overly mean, doesn’t look like the controller allows a lot of fine controls for tight fits.</w:t>
+              <w:lastRenderedPageBreak/>
+              <w:t xml:space="preserve">Final hurdle is overly mean, </w:t>
+            </w:r>
+            <w:proofErr w:type="gramStart"/>
+            <w:r>
+              <w:t>doesn’t</w:t>
+            </w:r>
+            <w:proofErr w:type="gramEnd"/>
+            <w:r>
+              <w:t xml:space="preserve"> look like the controller allows a lot of fine controls for tight fits.</w:t>
             </w:r>
           </w:p>
           <w:p>
@@ -1469,7 +1574,15 @@
               </w:numPr>
             </w:pPr>
             <w:r>
-              <w:t>Level will teach the mechanics without need for a tutorial. Also ideal.</w:t>
+              <w:t xml:space="preserve">Level will teach the mechanics without need for a tutorial. </w:t>
+            </w:r>
+            <w:proofErr w:type="gramStart"/>
+            <w:r>
+              <w:t>Also</w:t>
+            </w:r>
+            <w:proofErr w:type="gramEnd"/>
+            <w:r>
+              <w:t xml:space="preserve"> ideal.</w:t>
             </w:r>
           </w:p>
         </w:tc>
@@ -1595,8 +1708,13 @@
               <w:t xml:space="preserve">They understand the </w:t>
             </w:r>
             <w:r>
-              <w:t>intended purpose and outcome of the scripts</w:t>
-            </w:r>
+              <w:t xml:space="preserve">intended purpose and outcome of the </w:t>
+            </w:r>
+            <w:proofErr w:type="gramStart"/>
+            <w:r>
+              <w:t>scripts</w:t>
+            </w:r>
+            <w:proofErr w:type="gramEnd"/>
           </w:p>
           <w:p>
             <w:pPr>
@@ -1607,8 +1725,13 @@
               </w:numPr>
             </w:pPr>
             <w:r>
-              <w:t>They must confirm they see the scripts functioning in build, and the scripted code</w:t>
-            </w:r>
+              <w:t xml:space="preserve">They must confirm they see the scripts functioning in build, and the scripted </w:t>
+            </w:r>
+            <w:proofErr w:type="gramStart"/>
+            <w:r>
+              <w:t>code</w:t>
+            </w:r>
+            <w:proofErr w:type="gramEnd"/>
           </w:p>
           <w:p>
             <w:pPr>
@@ -1667,9 +1790,10 @@
             </w:r>
             <w:r>
               <w:rPr>
-                <w:color w:val="FF0000"/>
-              </w:rPr>
-              <w:t>&lt;NAME&gt;</w:t>
+                <w:b/>
+                <w:bCs/>
+              </w:rPr>
+              <w:t>Ruby A</w:t>
             </w:r>
           </w:p>
         </w:tc>
@@ -1729,7 +1853,7 @@
               </w:numPr>
             </w:pPr>
             <w:r>
-              <w:t>Item 1</w:t>
+              <w:t>“Makes sense”.</w:t>
             </w:r>
           </w:p>
           <w:p>
@@ -1741,7 +1865,7 @@
               </w:numPr>
             </w:pPr>
             <w:r>
-              <w:t>Item 2</w:t>
+              <w:t>Recognizes parts of the script and how they are used later and their purpose.</w:t>
             </w:r>
           </w:p>
           <w:p>
@@ -1753,7 +1877,7 @@
               </w:numPr>
             </w:pPr>
             <w:r>
-              <w:t>Item 3, etc</w:t>
+              <w:t>Used specific RGB value for certain colours in line draws</w:t>
             </w:r>
           </w:p>
         </w:tc>
@@ -1807,8 +1931,13 @@
               </w:numPr>
             </w:pPr>
             <w:r>
-              <w:t>The teacher will review the build and script</w:t>
-            </w:r>
+              <w:t xml:space="preserve">The teacher will review the build and </w:t>
+            </w:r>
+            <w:proofErr w:type="gramStart"/>
+            <w:r>
+              <w:t>script</w:t>
+            </w:r>
+            <w:proofErr w:type="gramEnd"/>
           </w:p>
           <w:p>
             <w:pPr>
@@ -1908,51 +2037,6 @@
         </w:tc>
       </w:tr>
     </w:tbl>
-    <w:p/>
-    <w:p>
-      <w:pPr>
-        <w:rPr>
-          <w:b/>
-          <w:bCs/>
-          <w:sz w:val="32"/>
-          <w:szCs w:val="32"/>
-          <w:u w:val="single"/>
-        </w:rPr>
-      </w:pPr>
-    </w:p>
-    <w:p>
-      <w:pPr>
-        <w:rPr>
-          <w:b/>
-          <w:bCs/>
-          <w:sz w:val="32"/>
-          <w:szCs w:val="32"/>
-          <w:u w:val="single"/>
-        </w:rPr>
-      </w:pPr>
-    </w:p>
-    <w:p>
-      <w:pPr>
-        <w:rPr>
-          <w:b/>
-          <w:bCs/>
-          <w:sz w:val="32"/>
-          <w:szCs w:val="32"/>
-          <w:u w:val="single"/>
-        </w:rPr>
-      </w:pPr>
-    </w:p>
-    <w:p>
-      <w:pPr>
-        <w:rPr>
-          <w:b/>
-          <w:bCs/>
-          <w:sz w:val="32"/>
-          <w:szCs w:val="32"/>
-          <w:u w:val="single"/>
-        </w:rPr>
-      </w:pPr>
-    </w:p>
     <w:p>
       <w:pPr>
         <w:rPr>
@@ -1982,7 +2066,6 @@
           <w:szCs w:val="32"/>
           <w:u w:val="single"/>
         </w:rPr>
-        <w:lastRenderedPageBreak/>
         <w:t>GUI Script Initial Review &amp; Testing</w:t>
       </w:r>
     </w:p>
@@ -2054,8 +2137,13 @@
               </w:numPr>
             </w:pPr>
             <w:r>
-              <w:t>The teacher will review the build and GUI script</w:t>
-            </w:r>
+              <w:t xml:space="preserve">The teacher will review the build and GUI </w:t>
+            </w:r>
+            <w:proofErr w:type="gramStart"/>
+            <w:r>
+              <w:t>script</w:t>
+            </w:r>
+            <w:proofErr w:type="gramEnd"/>
           </w:p>
           <w:p>
             <w:pPr>
@@ -2140,7 +2228,15 @@
               </w:numPr>
             </w:pPr>
             <w:r>
-              <w:t>Your UI is super clean, well done! This doesn’t really require heavy iteration, it’s already nice.</w:t>
+              <w:t xml:space="preserve">Your UI is super clean, well done! This </w:t>
+            </w:r>
+            <w:proofErr w:type="gramStart"/>
+            <w:r>
+              <w:t>doesn’t</w:t>
+            </w:r>
+            <w:proofErr w:type="gramEnd"/>
+            <w:r>
+              <w:t xml:space="preserve"> really require heavy iteration, it’s already nice.</w:t>
             </w:r>
           </w:p>
           <w:p>
@@ -2152,7 +2248,16 @@
               </w:numPr>
             </w:pPr>
             <w:r>
-              <w:t>Maybe add ‘energy’ to the meter. Though it’s honestly pretty obvious right away due to it being an inevitable discovery. The main benefit might be people realising they spend varying amounts.</w:t>
+              <w:lastRenderedPageBreak/>
+              <w:t xml:space="preserve">Maybe add ‘energy’ to the meter. Though </w:t>
+            </w:r>
+            <w:proofErr w:type="gramStart"/>
+            <w:r>
+              <w:t>it’s</w:t>
+            </w:r>
+            <w:proofErr w:type="gramEnd"/>
+            <w:r>
+              <w:t xml:space="preserve"> honestly pretty obvious right away due to it being an inevitable discovery. The main benefit might be people realising they spend varying amounts.</w:t>
             </w:r>
           </w:p>
           <w:p>
@@ -2176,7 +2281,15 @@
               </w:numPr>
             </w:pPr>
             <w:r>
-              <w:t>Maybe add a timer. This could absolutely become a competitive experience, for leaderboards or just beating your own records, etc.</w:t>
+              <w:t xml:space="preserve">Maybe add a timer. This could absolutely become a competitive experience, for </w:t>
+            </w:r>
+            <w:proofErr w:type="spellStart"/>
+            <w:r>
+              <w:t>leaderboards</w:t>
+            </w:r>
+            <w:proofErr w:type="spellEnd"/>
+            <w:r>
+              <w:t xml:space="preserve"> or just beating your own records, etc.</w:t>
             </w:r>
           </w:p>
         </w:tc>
@@ -2273,8 +2386,13 @@
               </w:numPr>
             </w:pPr>
             <w:r>
-              <w:t>The teacher will review the build and GUI script</w:t>
-            </w:r>
+              <w:t xml:space="preserve">The teacher will review the build and GUI </w:t>
+            </w:r>
+            <w:proofErr w:type="gramStart"/>
+            <w:r>
+              <w:t>script</w:t>
+            </w:r>
+            <w:proofErr w:type="gramEnd"/>
           </w:p>
           <w:p>
             <w:pPr>
@@ -2318,7 +2436,56 @@
           <w:tcPr>
             <w:tcW w:w="6611" w:type="dxa"/>
           </w:tcPr>
-          <w:p/>
+          <w:p>
+            <w:r>
+              <w:t xml:space="preserve">DT – </w:t>
+            </w:r>
+            <w:proofErr w:type="gramStart"/>
+            <w:r>
+              <w:t>Done</w:t>
+            </w:r>
+            <w:proofErr w:type="gramEnd"/>
+          </w:p>
+          <w:p>
+            <w:pPr>
+              <w:pStyle w:val="ListParagraph"/>
+              <w:numPr>
+                <w:ilvl w:val="0"/>
+                <w:numId w:val="12"/>
+              </w:numPr>
+            </w:pPr>
+            <w:r>
+              <w:t xml:space="preserve">Excellent rapid response to the feedback. </w:t>
+            </w:r>
+            <w:proofErr w:type="gramStart"/>
+            <w:r>
+              <w:t>That’s</w:t>
+            </w:r>
+            <w:proofErr w:type="gramEnd"/>
+            <w:r>
+              <w:t xml:space="preserve"> actually REALLY important to employers, etc. </w:t>
+            </w:r>
+          </w:p>
+          <w:p>
+            <w:pPr>
+              <w:pStyle w:val="ListParagraph"/>
+              <w:numPr>
+                <w:ilvl w:val="0"/>
+                <w:numId w:val="12"/>
+              </w:numPr>
+            </w:pPr>
+            <w:r>
+              <w:t xml:space="preserve">You may need to </w:t>
+            </w:r>
+            <w:proofErr w:type="gramStart"/>
+            <w:r>
+              <w:t>look into</w:t>
+            </w:r>
+            <w:proofErr w:type="gramEnd"/>
+            <w:r>
+              <w:t xml:space="preserve"> some steps to finesse your timer (number of digits, etc).</w:t>
+            </w:r>
+          </w:p>
         </w:tc>
       </w:tr>
     </w:tbl>

</xml_diff>